<commit_message>
Dry3- Q3 - some changes and updates
</commit_message>
<xml_diff>
--- a/OSHW3dry.docx
+++ b/OSHW3dry.docx
@@ -82,8 +82,6 @@
         </w:rPr>
         <w:t xml:space="preserve"> חלק יבש </w:t>
       </w:r>
-      <w:bookmarkStart w:id="0" w:name="_GoBack"/>
-      <w:bookmarkEnd w:id="0"/>
     </w:p>
     <w:p>
       <w:pPr>
@@ -143,7 +141,7 @@
         <w:bidi/>
         <w:spacing w:after="0" w:line="240" w:lineRule="auto"/>
         <w:rPr>
-          <w:rFonts w:ascii="Arial" w:eastAsia="Times New Roman" w:hAnsi="Arial" w:cs="Arial"/>
+          <w:rFonts w:ascii="Arial" w:eastAsia="Times New Roman" w:hAnsi="Arial" w:cs="Arial" w:hint="cs"/>
           <w:color w:val="222222"/>
           <w:sz w:val="24"/>
           <w:szCs w:val="24"/>
@@ -158,7 +156,27 @@
           <w:szCs w:val="24"/>
           <w:rtl/>
         </w:rPr>
-        <w:t xml:space="preserve">1.סוגיית ההוגנות של מנעולים עוסקת בשאלה האם כל חוט מקבל את האפשרות לנעול מנעול כאשר הוא חופשי (ניתן לנעילה). בהרצאה דנו בנושא של הוגנות והצגנו אותו כדרך למניעת הרעבה (במקרה קיצון), כלומר שחוט יבצע את הקטע הקריטי בסופו של דבר. בנוסף, רצינו שההמתנה תהיה מוגבלת וכן העלנו אפשרות לסדר של </w:t>
+        <w:t>1.סוגיית ההוגנות של מנעולים עוסקת בשאלה האם כל חוט מקבל את האפשרות לנעול מנעול כאשר הוא חופשי (ניתן לנעילה)</w:t>
+      </w:r>
+      <w:r>
+        <w:rPr>
+          <w:rFonts w:ascii="Arial" w:eastAsia="Times New Roman" w:hAnsi="Arial" w:cs="Arial" w:hint="cs"/>
+          <w:color w:val="222222"/>
+          <w:sz w:val="24"/>
+          <w:szCs w:val="24"/>
+          <w:rtl/>
+        </w:rPr>
+        <w:t xml:space="preserve"> ובסדר מתאים</w:t>
+      </w:r>
+      <w:r>
+        <w:rPr>
+          <w:rFonts w:ascii="Arial" w:eastAsia="Times New Roman" w:hAnsi="Arial" w:cs="Arial"/>
+          <w:color w:val="222222"/>
+          <w:sz w:val="24"/>
+          <w:szCs w:val="24"/>
+          <w:rtl/>
+        </w:rPr>
+        <w:t xml:space="preserve">. בהרצאה דנו בנושא של הוגנות והצגנו אותו כדרך למניעת הרעבה (במקרה קיצון), כלומר שחוט יבצע את הקטע הקריטי בסופו של דבר. בנוסף, רצינו שההמתנה תהיה מוגבלת וכן העלנו אפשרות לסדר של </w:t>
       </w:r>
       <w:r>
         <w:rPr>
@@ -178,6 +196,85 @@
           <w:rtl/>
         </w:rPr>
         <w:t>. </w:t>
+      </w:r>
+      <w:r>
+        <w:rPr>
+          <w:rFonts w:ascii="Arial" w:eastAsia="Times New Roman" w:hAnsi="Arial" w:cs="Arial" w:hint="cs"/>
+          <w:color w:val="222222"/>
+          <w:sz w:val="24"/>
+          <w:szCs w:val="24"/>
+          <w:rtl/>
+        </w:rPr>
+        <w:t>בשורה התחתונה, ניתן להגדיר הוגנות של מנעול כאשר הוא מאפשר לבצע נעילה שלו לפי סדר הבקשות לנעילה. למשל, בתרגולים ראינו את מנעול ה-</w:t>
+      </w:r>
+      <w:proofErr w:type="spellStart"/>
+      <w:r>
+        <w:rPr>
+          <w:rFonts w:ascii="Arial" w:eastAsia="Times New Roman" w:hAnsi="Arial" w:cs="Arial"/>
+          <w:color w:val="222222"/>
+          <w:sz w:val="24"/>
+          <w:szCs w:val="24"/>
+        </w:rPr>
+        <w:t>mutex</w:t>
+      </w:r>
+      <w:proofErr w:type="spellEnd"/>
+      <w:r>
+        <w:rPr>
+          <w:rFonts w:ascii="Arial" w:eastAsia="Times New Roman" w:hAnsi="Arial" w:cs="Arial" w:hint="cs"/>
+          <w:color w:val="222222"/>
+          <w:sz w:val="24"/>
+          <w:szCs w:val="24"/>
+          <w:rtl/>
+        </w:rPr>
+        <w:t xml:space="preserve"> אשר לא מבטיח כי סדר הנעילה שית</w:t>
+      </w:r>
+      <w:r>
+        <w:rPr>
+          <w:rFonts w:ascii="Arial" w:eastAsia="Times New Roman" w:hAnsi="Arial" w:cs="Arial" w:hint="cs"/>
+          <w:color w:val="222222"/>
+          <w:sz w:val="24"/>
+          <w:szCs w:val="24"/>
+          <w:rtl/>
+        </w:rPr>
+        <w:t xml:space="preserve">קיים הוא בהתאם לסדר בקשת הנעילה. לעומתו, </w:t>
+      </w:r>
+      <w:r>
+        <w:rPr>
+          <w:rFonts w:ascii="Arial" w:eastAsia="Times New Roman" w:hAnsi="Arial" w:cs="Arial"/>
+          <w:color w:val="222222"/>
+          <w:sz w:val="24"/>
+          <w:szCs w:val="24"/>
+        </w:rPr>
+        <w:t>semaphore</w:t>
+      </w:r>
+      <w:r>
+        <w:rPr>
+          <w:rFonts w:ascii="Arial" w:eastAsia="Times New Roman" w:hAnsi="Arial" w:cs="Arial" w:hint="cs"/>
+          <w:color w:val="222222"/>
+          <w:sz w:val="24"/>
+          <w:szCs w:val="24"/>
+          <w:rtl/>
+        </w:rPr>
+        <w:t xml:space="preserve"> מחזיק תור ממתינים הוגן בשיטת </w:t>
+      </w:r>
+      <w:r>
+        <w:rPr>
+          <w:rFonts w:ascii="Arial" w:eastAsia="Times New Roman" w:hAnsi="Arial" w:cs="Arial" w:hint="cs"/>
+          <w:color w:val="222222"/>
+          <w:sz w:val="24"/>
+          <w:szCs w:val="24"/>
+        </w:rPr>
+        <w:t>FIFO</w:t>
+      </w:r>
+      <w:r>
+        <w:rPr>
+          <w:rFonts w:ascii="Arial" w:eastAsia="Times New Roman" w:hAnsi="Arial" w:cs="Arial" w:hint="cs"/>
+          <w:color w:val="222222"/>
+          <w:sz w:val="24"/>
+          <w:szCs w:val="24"/>
+          <w:rtl/>
+        </w:rPr>
+        <w:t xml:space="preserve"> לפי עדיפויות.</w:t>
       </w:r>
     </w:p>
     <w:p>
@@ -202,7 +299,6 @@
           <w:color w:val="222222"/>
           <w:sz w:val="24"/>
           <w:szCs w:val="24"/>
-          <w:rtl/>
         </w:rPr>
       </w:pPr>
       <w:r>
@@ -214,6 +310,16 @@
           <w:rtl/>
         </w:rPr>
         <w:t>2. הרעבה בהקשר של מנעולי סנכרון מתייחסת למצב הבא: כאשר אנו מבצעים נעילה של קטע קוד קריטי מסוים אנו לא בהכרח מקבלים ערובה כלשהי בנוגע לסדר בו החוטים ימתינו על מנת להיכנס לקטע הקוד הזה. לפיכך, קיימת באופן תיאורטי האפשרות שחוט יישאר חסום לתמיד כאשר הוא מנסה להיכנס אל קטע הקוד הנעול וזאת מכיוון שחוטים אחרים מנסים מקבלים גישה קודמת לאותו חוט באופן מתמיד. </w:t>
+      </w:r>
+      <w:r>
+        <w:rPr>
+          <w:rFonts w:ascii="Arial" w:eastAsia="Times New Roman" w:hAnsi="Arial" w:cs="Arial" w:hint="cs"/>
+          <w:color w:val="222222"/>
+          <w:sz w:val="24"/>
+          <w:szCs w:val="24"/>
+          <w:rtl/>
+        </w:rPr>
+        <w:t xml:space="preserve">בשורה התחתונה, הרעבה שכזו כוללת את המצב בו חוט מסוים מנסה לנעול את המנעול אך אף פעם לא יצליח מכיוון שהמנעול כבר נעול. דוגמא בסיסית ביותר לכך היא המקרה בו תהליך מסוים נעל קטע קוד קריטי וכעת מחזיק במנעול בצורה לא מוגבלת ויתר התהליכים לא מקבלים את האפשרות לרוץ בקטע קוד זה ולכן מקיימים את הגדרת ההרעבה. </w:t>
       </w:r>
     </w:p>
     <w:p>
@@ -238,7 +344,6 @@
           <w:color w:val="222222"/>
           <w:sz w:val="24"/>
           <w:szCs w:val="24"/>
-          <w:rtl/>
         </w:rPr>
       </w:pPr>
       <w:r>
@@ -249,7 +354,47 @@
           <w:szCs w:val="24"/>
           <w:rtl/>
         </w:rPr>
-        <w:t xml:space="preserve">3. כפי שציינו בהקשר של הגינות מנעולים אנו מעוניינים שלכל חוט/תהליך תהיה הזדמנות להחזיק במשאב מסוים. כאשר מתבצעת הרעבה במנעולי סנכרון, אנו מבצעים (כפי שנאמר בשאלה מספר 2) נעילה של קטע קוד קריטי אך לא מבטיחים שיהיה סדר בו החוטים יוכלו להיכנס לקטע קוד זה ועלול להיווצר מצב כי ישנם חוטים שלא מקבלים בכלל את הכניסה לקטע הקוד הזה. כאשר מנעול הוגן הוא ינסה למנוע את מצב זה של הרעבה ע"י קביעת סדר מסוים בין החוטים שיבטיח כי בסופו של דבר לכלל החוטים תהיה האופציה להחזיק במשאב. לדוגמא, במנעול מסוג </w:t>
+        <w:t>3. כפי שציינו בהקשר של הגינות מנעולים אנו מעוניינים שלכל חוט/תהליך תהיה הזדמנות להחזיק במשאב מסוים</w:t>
+      </w:r>
+      <w:r>
+        <w:rPr>
+          <w:rFonts w:ascii="Arial" w:eastAsia="Times New Roman" w:hAnsi="Arial" w:cs="Arial" w:hint="cs"/>
+          <w:color w:val="222222"/>
+          <w:sz w:val="24"/>
+          <w:szCs w:val="24"/>
+          <w:rtl/>
+        </w:rPr>
+        <w:t xml:space="preserve"> ואף רצוי כי בהתאם לסדר עדיפויות הוגן מסוים</w:t>
+      </w:r>
+      <w:r>
+        <w:rPr>
+          <w:rFonts w:ascii="Arial" w:eastAsia="Times New Roman" w:hAnsi="Arial" w:cs="Arial"/>
+          <w:color w:val="222222"/>
+          <w:sz w:val="24"/>
+          <w:szCs w:val="24"/>
+          <w:rtl/>
+        </w:rPr>
+        <w:t>. כאשר מתבצעת הרעבה במנעולי סנכרון, אנו מבצעים (כפי שנאמר בשאלה מספר 2) נעילה של קטע קוד קריטי אך לא מבטיחים שיהיה סדר בו החוטים יוכלו להיכנס לקטע קוד זה ועלול להיווצר מצב כי ישנם חוטים שלא מקבלים בכלל את הכניסה לקטע הקוד הזה</w:t>
+      </w:r>
+      <w:r>
+        <w:rPr>
+          <w:rFonts w:ascii="Arial" w:eastAsia="Times New Roman" w:hAnsi="Arial" w:cs="Arial" w:hint="cs"/>
+          <w:color w:val="222222"/>
+          <w:sz w:val="24"/>
+          <w:szCs w:val="24"/>
+          <w:rtl/>
+        </w:rPr>
+        <w:t xml:space="preserve"> (וזה בדיוק המצב של הרעבה)</w:t>
+      </w:r>
+      <w:r>
+        <w:rPr>
+          <w:rFonts w:ascii="Arial" w:eastAsia="Times New Roman" w:hAnsi="Arial" w:cs="Arial"/>
+          <w:color w:val="222222"/>
+          <w:sz w:val="24"/>
+          <w:szCs w:val="24"/>
+          <w:rtl/>
+        </w:rPr>
+        <w:t xml:space="preserve">. כאשר מנעול הוגן הוא ינסה למנוע את מצב זה של הרעבה ע"י קביעת סדר מסוים בין החוטים שיבטיח כי בסופו של דבר לכלל החוטים תהיה האופציה להחזיק במשאב. לדוגמא, במנעול מסוג </w:t>
       </w:r>
       <w:r>
         <w:rPr>
@@ -287,7 +432,177 @@
           <w:szCs w:val="24"/>
           <w:rtl/>
         </w:rPr>
-        <w:t xml:space="preserve"> ומבטיח כי החוטים ייוכלו להחזיק במשאב לפי סדר מסוים והוגן. </w:t>
+        <w:t xml:space="preserve"> ומבטיח כי החוטים ייוכלו להחזיק במשאב לפי סדר מסוים והוגן</w:t>
+      </w:r>
+      <w:r>
+        <w:rPr>
+          <w:rFonts w:ascii="Arial" w:eastAsia="Times New Roman" w:hAnsi="Arial" w:cs="Arial" w:hint="cs"/>
+          <w:color w:val="222222"/>
+          <w:sz w:val="24"/>
+          <w:szCs w:val="24"/>
+          <w:rtl/>
+        </w:rPr>
+        <w:t xml:space="preserve"> של עדיפויות</w:t>
+      </w:r>
+      <w:r>
+        <w:rPr>
+          <w:rFonts w:ascii="Arial" w:eastAsia="Times New Roman" w:hAnsi="Arial" w:cs="Arial"/>
+          <w:color w:val="222222"/>
+          <w:sz w:val="24"/>
+          <w:szCs w:val="24"/>
+          <w:rtl/>
+        </w:rPr>
+        <w:t>. </w:t>
+      </w:r>
+      <w:r>
+        <w:rPr>
+          <w:rFonts w:ascii="Arial" w:eastAsia="Times New Roman" w:hAnsi="Arial" w:cs="Arial" w:hint="cs"/>
+          <w:color w:val="222222"/>
+          <w:sz w:val="24"/>
+          <w:szCs w:val="24"/>
+          <w:rtl/>
+        </w:rPr>
+        <w:t xml:space="preserve">אולם, במידה ומדובר במנעול שאינו הוגן כדוגמאת </w:t>
+      </w:r>
+      <w:proofErr w:type="spellStart"/>
+      <w:r>
+        <w:rPr>
+          <w:rFonts w:ascii="Arial" w:eastAsia="Times New Roman" w:hAnsi="Arial" w:cs="Arial"/>
+          <w:color w:val="222222"/>
+          <w:sz w:val="24"/>
+          <w:szCs w:val="24"/>
+        </w:rPr>
+        <w:t>mutex</w:t>
+      </w:r>
+      <w:proofErr w:type="spellEnd"/>
+      <w:r>
+        <w:rPr>
+          <w:rFonts w:ascii="Arial" w:eastAsia="Times New Roman" w:hAnsi="Arial" w:cs="Arial" w:hint="cs"/>
+          <w:color w:val="222222"/>
+          <w:sz w:val="24"/>
+          <w:szCs w:val="24"/>
+          <w:rtl/>
+        </w:rPr>
+        <w:t xml:space="preserve"> אנו עלולים להיגרר למצב בו </w:t>
+      </w:r>
+      <w:r>
+        <w:rPr>
+          <w:rFonts w:ascii="Arial" w:eastAsia="Times New Roman" w:hAnsi="Arial" w:cs="Arial" w:hint="cs"/>
+          <w:color w:val="222222"/>
+          <w:sz w:val="24"/>
+          <w:szCs w:val="24"/>
+          <w:rtl/>
+        </w:rPr>
+        <w:t>סדר הנעילה של הקטע הקריטי לא מוגדר בצורה מסוימת (בהתאם ל-</w:t>
+      </w:r>
+      <w:r>
+        <w:rPr>
+          <w:rFonts w:ascii="Arial" w:eastAsia="Times New Roman" w:hAnsi="Arial" w:cs="Arial"/>
+          <w:color w:val="222222"/>
+          <w:sz w:val="24"/>
+          <w:szCs w:val="24"/>
+        </w:rPr>
+        <w:t>POSIX</w:t>
+      </w:r>
+      <w:r>
+        <w:rPr>
+          <w:rFonts w:ascii="Arial" w:eastAsia="Times New Roman" w:hAnsi="Arial" w:cs="Arial" w:hint="cs"/>
+          <w:color w:val="222222"/>
+          <w:sz w:val="24"/>
+          <w:szCs w:val="24"/>
+          <w:rtl/>
+        </w:rPr>
+        <w:t>)</w:t>
+      </w:r>
+      <w:r>
+        <w:rPr>
+          <w:rFonts w:ascii="Arial" w:eastAsia="Times New Roman" w:hAnsi="Arial" w:cs="Arial" w:hint="cs"/>
+          <w:color w:val="222222"/>
+          <w:sz w:val="24"/>
+          <w:szCs w:val="24"/>
+        </w:rPr>
+        <w:t xml:space="preserve"> </w:t>
+      </w:r>
+      <w:r>
+        <w:rPr>
+          <w:rFonts w:ascii="Arial" w:eastAsia="Times New Roman" w:hAnsi="Arial" w:cs="Arial" w:hint="cs"/>
+          <w:color w:val="222222"/>
+          <w:sz w:val="24"/>
+          <w:szCs w:val="24"/>
+          <w:rtl/>
+        </w:rPr>
+        <w:t xml:space="preserve"> ולפיכך חוט מסוים ביצע נעילה של הקטע </w:t>
+      </w:r>
+      <w:r>
+        <w:rPr>
+          <w:rFonts w:ascii="Arial" w:eastAsia="Times New Roman" w:hAnsi="Arial" w:cs="Arial" w:hint="cs"/>
+          <w:color w:val="222222"/>
+          <w:sz w:val="24"/>
+          <w:szCs w:val="24"/>
+          <w:rtl/>
+        </w:rPr>
+        <w:t xml:space="preserve">ויכול להיוותר מצב נעילה זה "לתמיד" וזאת מכיוון שהפעולה </w:t>
+      </w:r>
+      <w:proofErr w:type="spellStart"/>
+      <w:r>
+        <w:rPr>
+          <w:rFonts w:ascii="Arial" w:eastAsia="Times New Roman" w:hAnsi="Arial" w:cs="Arial"/>
+          <w:color w:val="222222"/>
+          <w:sz w:val="24"/>
+          <w:szCs w:val="24"/>
+        </w:rPr>
+        <w:t>pthread_mutex_lock</w:t>
+      </w:r>
+      <w:proofErr w:type="spellEnd"/>
+      <w:r>
+        <w:rPr>
+          <w:rFonts w:ascii="Arial" w:eastAsia="Times New Roman" w:hAnsi="Arial" w:cs="Arial"/>
+          <w:color w:val="222222"/>
+          <w:sz w:val="24"/>
+          <w:szCs w:val="24"/>
+        </w:rPr>
+        <w:t>()</w:t>
+      </w:r>
+      <w:r>
+        <w:rPr>
+          <w:rFonts w:ascii="Arial" w:eastAsia="Times New Roman" w:hAnsi="Arial" w:cs="Arial" w:hint="cs"/>
+          <w:color w:val="222222"/>
+          <w:sz w:val="24"/>
+          <w:szCs w:val="24"/>
+          <w:rtl/>
+        </w:rPr>
+        <w:t xml:space="preserve"> עלולה לבצע נעילה לפרק זמן שאינו מוגבל. </w:t>
+      </w:r>
+      <w:r>
+        <w:rPr>
+          <w:rFonts w:ascii="Arial" w:eastAsia="Times New Roman" w:hAnsi="Arial" w:cs="Arial" w:hint="cs"/>
+          <w:color w:val="222222"/>
+          <w:sz w:val="24"/>
+          <w:szCs w:val="24"/>
+          <w:rtl/>
+        </w:rPr>
+        <w:t>יתר החוטים במקרה זה יגיעו למצב של הרעבה בשל חוסר ההוגנות של מנעול ה-</w:t>
+      </w:r>
+      <w:proofErr w:type="spellStart"/>
+      <w:r>
+        <w:rPr>
+          <w:rFonts w:ascii="Arial" w:eastAsia="Times New Roman" w:hAnsi="Arial" w:cs="Arial"/>
+          <w:color w:val="222222"/>
+          <w:sz w:val="24"/>
+          <w:szCs w:val="24"/>
+        </w:rPr>
+        <w:t>mutex</w:t>
+      </w:r>
+      <w:proofErr w:type="spellEnd"/>
+      <w:r>
+        <w:rPr>
+          <w:rFonts w:ascii="Arial" w:eastAsia="Times New Roman" w:hAnsi="Arial" w:cs="Arial" w:hint="cs"/>
+          <w:color w:val="222222"/>
+          <w:sz w:val="24"/>
+          <w:szCs w:val="24"/>
+          <w:rtl/>
+        </w:rPr>
+        <w:t xml:space="preserve"> וזאת מכיוון שלא יקבלו את אפשרות הריצה ותתקיים הגדרת ההרעבה. </w:t>
       </w:r>
     </w:p>
     <w:p>
@@ -473,7 +788,18 @@
           <w:szCs w:val="24"/>
           <w:rtl/>
         </w:rPr>
-        <w:t xml:space="preserve"> מתייחס למצב בו שני תהליכים/חוטים מחכים כל אחד לפעולה מצד החוט/תהליך האחר ובמצב כזה אכן מתרחשת הגדרת ההרעבה לפיה ישנם חוטים/תהליכים שלא יקבלו את האפשרות להחזיק במעבד שכן החוטים/התהליכים שרצים מחזיקים בו ולא ניתן לשחררם ממצב זה בגלל שיש המתנה הדדית בהתאם להגדרת </w:t>
+        <w:t xml:space="preserve"> מתייחס למצב בו שני תהליכים/חוטים </w:t>
+      </w:r>
+      <w:r>
+        <w:rPr>
+          <w:rFonts w:ascii="Arial" w:eastAsia="Times New Roman" w:hAnsi="Arial" w:cs="Arial"/>
+          <w:color w:val="222222"/>
+          <w:sz w:val="24"/>
+          <w:szCs w:val="24"/>
+          <w:rtl/>
+        </w:rPr>
+        <w:lastRenderedPageBreak/>
+        <w:t xml:space="preserve">מחכים כל אחד לפעולה מצד החוט/תהליך האחר ובמצב כזה אכן מתרחשת הגדרת ההרעבה לפיה ישנם חוטים/תהליכים שלא יקבלו את האפשרות להחזיק במעבד שכן החוטים/התהליכים שרצים מחזיקים בו ולא ניתן לשחררם ממצב זה בגלל שיש המתנה הדדית בהתאם להגדרת </w:t>
       </w:r>
       <w:r>
         <w:rPr>
@@ -663,18 +989,7 @@
           <w:szCs w:val="24"/>
           <w:rtl/>
         </w:rPr>
-        <w:t xml:space="preserve"> על מנת למנוע את המירוץ. בדוגמא הקלאסית שנלמדה בתרגול בנוגע לתור, הרי שבין בדיקת </w:t>
-      </w:r>
-      <w:r>
-        <w:rPr>
-          <w:rFonts w:ascii="Arial" w:eastAsia="Times New Roman" w:hAnsi="Arial" w:cs="Arial"/>
-          <w:color w:val="222222"/>
-          <w:sz w:val="24"/>
-          <w:szCs w:val="24"/>
-          <w:rtl/>
-        </w:rPr>
-        <w:lastRenderedPageBreak/>
-        <w:t>התנאי אם התור ריק לבין שלב ההכנסה להמתנה, יכול להיווצר מצב שאחד החוטים הכניס איבר לתור במידה ואין מנעול הגורם לצמד הפקודות לתפקד כפעולה אטומית.</w:t>
+        <w:t xml:space="preserve"> על מנת למנוע את המירוץ. בדוגמא הקלאסית שנלמדה בתרגול בנוגע לתור, הרי שבין בדיקת התנאי אם התור ריק לבין שלב ההכנסה להמתנה, יכול להיווצר מצב שאחד החוטים הכניס איבר לתור במידה ואין מנעול הגורם לצמד הפקודות לתפקד כפעולה אטומית.</w:t>
       </w:r>
     </w:p>
     <w:p>
@@ -695,7 +1010,7 @@
         <w:bidi/>
         <w:spacing w:after="0" w:line="240" w:lineRule="auto"/>
         <w:rPr>
-          <w:rFonts w:ascii="Arial" w:eastAsia="Times New Roman" w:hAnsi="Arial" w:cs="Arial"/>
+          <w:rFonts w:ascii="Arial" w:eastAsia="Times New Roman" w:hAnsi="Arial" w:cs="Arial" w:hint="cs"/>
           <w:color w:val="222222"/>
           <w:sz w:val="24"/>
           <w:szCs w:val="24"/>
@@ -834,26 +1149,298 @@
       </w:r>
       <w:r>
         <w:rPr>
-          <w:rFonts w:ascii="Arial" w:eastAsia="Times New Roman" w:hAnsi="Arial" w:cs="Arial"/>
-          <w:b/>
-          <w:bCs/>
-          <w:color w:val="222222"/>
-          <w:sz w:val="24"/>
-          <w:szCs w:val="24"/>
-          <w:rtl/>
-        </w:rPr>
-        <w:t>להשלים תשובה</w:t>
-      </w:r>
-      <w:r>
-        <w:rPr>
-          <w:rFonts w:ascii="Arial" w:eastAsia="Times New Roman" w:hAnsi="Arial" w:cs="Arial"/>
-          <w:color w:val="222222"/>
-          <w:sz w:val="24"/>
-          <w:szCs w:val="24"/>
-          <w:rtl/>
-        </w:rPr>
-        <w:t> </w:t>
-      </w:r>
+          <w:rFonts w:ascii="Arial" w:eastAsia="Times New Roman" w:hAnsi="Arial" w:cs="Arial" w:hint="cs"/>
+          <w:color w:val="222222"/>
+          <w:sz w:val="24"/>
+          <w:szCs w:val="24"/>
+          <w:rtl/>
+        </w:rPr>
+        <w:t>בשורה התחתונה, מנעול ה-</w:t>
+      </w:r>
+      <w:proofErr w:type="spellStart"/>
+      <w:r>
+        <w:rPr>
+          <w:rFonts w:ascii="Arial" w:eastAsia="Times New Roman" w:hAnsi="Arial" w:cs="Arial"/>
+          <w:color w:val="222222"/>
+          <w:sz w:val="24"/>
+          <w:szCs w:val="24"/>
+        </w:rPr>
+        <w:t>mutex</w:t>
+      </w:r>
+      <w:proofErr w:type="spellEnd"/>
+      <w:r>
+        <w:rPr>
+          <w:rFonts w:ascii="Arial" w:eastAsia="Times New Roman" w:hAnsi="Arial" w:cs="Arial" w:hint="cs"/>
+          <w:color w:val="222222"/>
+          <w:sz w:val="24"/>
+          <w:szCs w:val="24"/>
+          <w:rtl/>
+        </w:rPr>
+        <w:t xml:space="preserve"> המצורף ל-</w:t>
+      </w:r>
+      <w:r>
+        <w:rPr>
+          <w:rFonts w:ascii="Arial" w:eastAsia="Times New Roman" w:hAnsi="Arial" w:cs="Arial"/>
+          <w:color w:val="222222"/>
+          <w:sz w:val="24"/>
+          <w:szCs w:val="24"/>
+        </w:rPr>
+        <w:t>condition variable</w:t>
+      </w:r>
+      <w:r>
+        <w:rPr>
+          <w:rFonts w:ascii="Arial" w:eastAsia="Times New Roman" w:hAnsi="Arial" w:cs="Arial" w:hint="cs"/>
+          <w:color w:val="222222"/>
+          <w:sz w:val="24"/>
+          <w:szCs w:val="24"/>
+          <w:rtl/>
+        </w:rPr>
+        <w:t xml:space="preserve"> מספק מנגנון למניעת "מירוץ" (בהתאם להגדרת מירוץ מההרצאות והתרגולים) כאשר חוט אחד מתכונן לבצע </w:t>
+      </w:r>
+      <w:r>
+        <w:rPr>
+          <w:rFonts w:ascii="Arial" w:eastAsia="Times New Roman" w:hAnsi="Arial" w:cs="Arial"/>
+          <w:color w:val="222222"/>
+          <w:sz w:val="24"/>
+          <w:szCs w:val="24"/>
+        </w:rPr>
+        <w:t>wait</w:t>
+      </w:r>
+      <w:r>
+        <w:rPr>
+          <w:rFonts w:ascii="Arial" w:eastAsia="Times New Roman" w:hAnsi="Arial" w:cs="Arial" w:hint="cs"/>
+          <w:color w:val="222222"/>
+          <w:sz w:val="24"/>
+          <w:szCs w:val="24"/>
+          <w:rtl/>
+        </w:rPr>
+        <w:t xml:space="preserve"> על משתנה התנאי לבין חוט אחר אשר עלול לקרוא ל-</w:t>
+      </w:r>
+      <w:r>
+        <w:rPr>
+          <w:rFonts w:ascii="Arial" w:eastAsia="Times New Roman" w:hAnsi="Arial" w:cs="Arial"/>
+          <w:color w:val="222222"/>
+          <w:sz w:val="24"/>
+          <w:szCs w:val="24"/>
+        </w:rPr>
+        <w:t>signal</w:t>
+      </w:r>
+      <w:r>
+        <w:rPr>
+          <w:rFonts w:ascii="Arial" w:eastAsia="Times New Roman" w:hAnsi="Arial" w:cs="Arial" w:hint="cs"/>
+          <w:color w:val="222222"/>
+          <w:sz w:val="24"/>
+          <w:szCs w:val="24"/>
+          <w:rtl/>
+        </w:rPr>
+        <w:t xml:space="preserve"> בדיוק לפני שהחוט הראשון ביצע את ה-</w:t>
+      </w:r>
+      <w:r>
+        <w:rPr>
+          <w:rFonts w:ascii="Arial" w:eastAsia="Times New Roman" w:hAnsi="Arial" w:cs="Arial"/>
+          <w:color w:val="222222"/>
+          <w:sz w:val="24"/>
+          <w:szCs w:val="24"/>
+        </w:rPr>
+        <w:t>wait</w:t>
+      </w:r>
+      <w:r>
+        <w:rPr>
+          <w:rFonts w:ascii="Arial" w:eastAsia="Times New Roman" w:hAnsi="Arial" w:cs="Arial" w:hint="cs"/>
+          <w:color w:val="222222"/>
+          <w:sz w:val="24"/>
+          <w:szCs w:val="24"/>
+          <w:rtl/>
+        </w:rPr>
+        <w:t xml:space="preserve"> הרצוי. </w:t>
+      </w:r>
+    </w:p>
+    <w:p>
+      <w:pPr>
+        <w:bidi/>
+        <w:spacing w:after="0" w:line="240" w:lineRule="auto"/>
+        <w:rPr>
+          <w:rFonts w:ascii="Arial" w:eastAsia="Times New Roman" w:hAnsi="Arial" w:cs="Arial" w:hint="cs"/>
+          <w:color w:val="222222"/>
+          <w:sz w:val="24"/>
+          <w:szCs w:val="24"/>
+          <w:rtl/>
+        </w:rPr>
+      </w:pPr>
+      <w:r>
+        <w:rPr>
+          <w:rFonts w:ascii="Arial" w:eastAsia="Times New Roman" w:hAnsi="Arial" w:cs="Arial" w:hint="cs"/>
+          <w:color w:val="222222"/>
+          <w:sz w:val="24"/>
+          <w:szCs w:val="24"/>
+          <w:rtl/>
+        </w:rPr>
+        <w:t xml:space="preserve">נבחן את המקרה בו לא היה מקושר </w:t>
+      </w:r>
+      <w:proofErr w:type="spellStart"/>
+      <w:r>
+        <w:rPr>
+          <w:rFonts w:ascii="Arial" w:eastAsia="Times New Roman" w:hAnsi="Arial" w:cs="Arial"/>
+          <w:color w:val="222222"/>
+          <w:sz w:val="24"/>
+          <w:szCs w:val="24"/>
+        </w:rPr>
+        <w:t>mutex</w:t>
+      </w:r>
+      <w:proofErr w:type="spellEnd"/>
+      <w:r>
+        <w:rPr>
+          <w:rFonts w:ascii="Arial" w:eastAsia="Times New Roman" w:hAnsi="Arial" w:cs="Arial" w:hint="cs"/>
+          <w:color w:val="222222"/>
+          <w:sz w:val="24"/>
+          <w:szCs w:val="24"/>
+          <w:rtl/>
+        </w:rPr>
+        <w:t xml:space="preserve"> למשתנה התנאי</w:t>
+      </w:r>
+      <w:r>
+        <w:rPr>
+          <w:rFonts w:ascii="Arial" w:eastAsia="Times New Roman" w:hAnsi="Arial" w:cs="Arial" w:hint="cs"/>
+          <w:color w:val="222222"/>
+          <w:sz w:val="24"/>
+          <w:szCs w:val="24"/>
+          <w:rtl/>
+        </w:rPr>
+        <w:t xml:space="preserve"> במסגרת </w:t>
+      </w:r>
+      <w:r>
+        <w:rPr>
+          <w:rFonts w:ascii="Arial" w:eastAsia="Times New Roman" w:hAnsi="Arial" w:cs="Arial" w:hint="cs"/>
+          <w:color w:val="222222"/>
+          <w:sz w:val="24"/>
+          <w:szCs w:val="24"/>
+          <w:rtl/>
+        </w:rPr>
+        <w:t>הדוגמא מהתרגול</w:t>
+      </w:r>
+      <w:r>
+        <w:rPr>
+          <w:rFonts w:ascii="Arial" w:eastAsia="Times New Roman" w:hAnsi="Arial" w:cs="Arial" w:hint="cs"/>
+          <w:color w:val="222222"/>
+          <w:sz w:val="24"/>
+          <w:szCs w:val="24"/>
+          <w:rtl/>
+        </w:rPr>
+        <w:t xml:space="preserve"> של מנעול קוראים כותבים.</w:t>
+      </w:r>
+      <w:r>
+        <w:rPr>
+          <w:rFonts w:ascii="Arial" w:eastAsia="Times New Roman" w:hAnsi="Arial" w:cs="Arial" w:hint="cs"/>
+          <w:color w:val="222222"/>
+          <w:sz w:val="24"/>
+          <w:szCs w:val="24"/>
+          <w:rtl/>
+        </w:rPr>
+        <w:t xml:space="preserve"> לפיכך, בפונקציה </w:t>
+      </w:r>
+      <w:proofErr w:type="spellStart"/>
+      <w:r>
+        <w:rPr>
+          <w:rFonts w:ascii="Arial" w:eastAsia="Times New Roman" w:hAnsi="Arial" w:cs="Arial"/>
+          <w:color w:val="222222"/>
+          <w:sz w:val="24"/>
+          <w:szCs w:val="24"/>
+        </w:rPr>
+        <w:t>read_lock</w:t>
+      </w:r>
+      <w:proofErr w:type="spellEnd"/>
+      <w:r>
+        <w:rPr>
+          <w:rFonts w:ascii="Arial" w:eastAsia="Times New Roman" w:hAnsi="Arial" w:cs="Arial" w:hint="cs"/>
+          <w:color w:val="222222"/>
+          <w:sz w:val="24"/>
+          <w:szCs w:val="24"/>
+          <w:rtl/>
+        </w:rPr>
+        <w:t xml:space="preserve"> המוגדרת בשקף מספר 30 של תרגול 7 (סינכרוניזציה) היינו משמיטים את שורת נעילת ה-</w:t>
+      </w:r>
+      <w:proofErr w:type="spellStart"/>
+      <w:r>
+        <w:rPr>
+          <w:rFonts w:ascii="Arial" w:eastAsia="Times New Roman" w:hAnsi="Arial" w:cs="Arial"/>
+          <w:color w:val="222222"/>
+          <w:sz w:val="24"/>
+          <w:szCs w:val="24"/>
+        </w:rPr>
+        <w:t>mutex</w:t>
+      </w:r>
+      <w:proofErr w:type="spellEnd"/>
+      <w:r>
+        <w:rPr>
+          <w:rFonts w:ascii="Arial" w:eastAsia="Times New Roman" w:hAnsi="Arial" w:cs="Arial" w:hint="cs"/>
+          <w:color w:val="222222"/>
+          <w:sz w:val="24"/>
+          <w:szCs w:val="24"/>
+          <w:rtl/>
+        </w:rPr>
+        <w:t xml:space="preserve"> (השורה הראשונה). היה עלול להיווצר מצב למשל בו בכניסה לפונקציה מספר הכותבים הוא 1 אך גם נוצר מירוץ עם הקוד בפונקציה </w:t>
+      </w:r>
+      <w:proofErr w:type="spellStart"/>
+      <w:r>
+        <w:rPr>
+          <w:rFonts w:ascii="Arial" w:eastAsia="Times New Roman" w:hAnsi="Arial" w:cs="Arial"/>
+          <w:color w:val="222222"/>
+          <w:sz w:val="24"/>
+          <w:szCs w:val="24"/>
+        </w:rPr>
+        <w:t>write_unlock</w:t>
+      </w:r>
+      <w:proofErr w:type="spellEnd"/>
+      <w:r>
+        <w:rPr>
+          <w:rFonts w:ascii="Arial" w:eastAsia="Times New Roman" w:hAnsi="Arial" w:cs="Arial" w:hint="cs"/>
+          <w:color w:val="222222"/>
+          <w:sz w:val="24"/>
+          <w:szCs w:val="24"/>
+          <w:rtl/>
+        </w:rPr>
+        <w:t xml:space="preserve"> ולכן בדיוק ירד מספר הכותבים ב-1 ולכן לא בוצעה כניסה לתוך לולאת ה-</w:t>
+      </w:r>
+      <w:r>
+        <w:rPr>
+          <w:rFonts w:ascii="Arial" w:eastAsia="Times New Roman" w:hAnsi="Arial" w:cs="Arial"/>
+          <w:color w:val="222222"/>
+          <w:sz w:val="24"/>
+          <w:szCs w:val="24"/>
+        </w:rPr>
+        <w:t>while</w:t>
+      </w:r>
+      <w:r>
+        <w:rPr>
+          <w:rFonts w:ascii="Arial" w:eastAsia="Times New Roman" w:hAnsi="Arial" w:cs="Arial" w:hint="cs"/>
+          <w:color w:val="222222"/>
+          <w:sz w:val="24"/>
+          <w:szCs w:val="24"/>
+          <w:rtl/>
+        </w:rPr>
+        <w:t xml:space="preserve"> שאליה היינו אמורים להיכנס ולכן לא בוצע </w:t>
+      </w:r>
+      <w:r>
+        <w:rPr>
+          <w:rFonts w:ascii="Arial" w:eastAsia="Times New Roman" w:hAnsi="Arial" w:cs="Arial"/>
+          <w:color w:val="222222"/>
+          <w:sz w:val="24"/>
+          <w:szCs w:val="24"/>
+        </w:rPr>
+        <w:t>wait</w:t>
+      </w:r>
+      <w:r>
+        <w:rPr>
+          <w:rFonts w:ascii="Arial" w:eastAsia="Times New Roman" w:hAnsi="Arial" w:cs="Arial" w:hint="cs"/>
+          <w:color w:val="222222"/>
+          <w:sz w:val="24"/>
+          <w:szCs w:val="24"/>
+          <w:rtl/>
+        </w:rPr>
+        <w:t xml:space="preserve"> על משתנה התנאי אף על פי שהגדלנו את מספר הקוראים. כלומר, הפעולה לא באמת תתבצע באופן מעין אטומי כפי שציפינו מה שעלול לגרום לשיבוש המנגנון. </w:t>
+      </w:r>
+      <w:bookmarkStart w:id="0" w:name="_GoBack"/>
+      <w:bookmarkEnd w:id="0"/>
     </w:p>
     <w:p/>
     <w:sectPr>

</xml_diff>